<commit_message>
crossing with literacy data
</commit_message>
<xml_diff>
--- a/Taller II - Informe Final.docx
+++ b/Taller II - Informe Final.docx
@@ -327,7 +327,55 @@
         </w:rPr>
         <w:t>Informe</w:t>
         <w:br/>
-        <w:t>‘ONU: Indice de Felicidad’</w:t>
+        <w:t>‘</w:t>
+      </w:r>
+      <w:r>
+        <w:rPr>
+          <w:rFonts w:eastAsia="SimSun" w:cs="Arial" w:ascii="Arial" w:hAnsi="Arial"/>
+          <w:b/>
+          <w:color w:val="auto"/>
+          <w:kern w:val="2"/>
+          <w:sz w:val="52"/>
+          <w:szCs w:val="52"/>
+          <w:lang w:val="es-AR" w:eastAsia="zh-CN" w:bidi="hi-IN"/>
+        </w:rPr>
+        <w:t>U</w:t>
+      </w:r>
+      <w:r>
+        <w:rPr>
+          <w:rFonts w:eastAsia="SimSun" w:cs="Arial" w:ascii="Arial" w:hAnsi="Arial"/>
+          <w:b/>
+          <w:color w:val="auto"/>
+          <w:kern w:val="2"/>
+          <w:sz w:val="52"/>
+          <w:szCs w:val="52"/>
+          <w:lang w:val="es-AR" w:eastAsia="zh-CN" w:bidi="hi-IN"/>
+        </w:rPr>
+        <w:t xml:space="preserve">N: </w:t>
+      </w:r>
+      <w:r>
+        <w:rPr>
+          <w:rFonts w:eastAsia="SimSun" w:cs="Arial" w:ascii="Arial" w:hAnsi="Arial"/>
+          <w:b/>
+          <w:color w:val="auto"/>
+          <w:kern w:val="2"/>
+          <w:sz w:val="52"/>
+          <w:szCs w:val="52"/>
+          <w:lang w:val="es-AR" w:eastAsia="zh-CN" w:bidi="hi-IN"/>
+        </w:rPr>
+        <w:t>World Happiness Report</w:t>
+      </w:r>
+      <w:r>
+        <w:rPr>
+          <w:rFonts w:eastAsia="SimSun" w:cs="Arial" w:ascii="Arial" w:hAnsi="Arial"/>
+          <w:b/>
+          <w:color w:val="auto"/>
+          <w:kern w:val="2"/>
+          <w:sz w:val="52"/>
+          <w:szCs w:val="52"/>
+          <w:lang w:val="es-AR" w:eastAsia="zh-CN" w:bidi="hi-IN"/>
+        </w:rPr>
+        <w:t>’</w:t>
       </w:r>
     </w:p>
     <w:p>
@@ -868,7 +916,7 @@
               <w:rPr>
                 <w:rStyle w:val="IndexLink"/>
               </w:rPr>
-              <w:t>Anexo I: Código Fuente (TODO)</w:t>
+              <w:t>Anexo I: Código Fuente</w:t>
               <w:tab/>
               <w:t>29</w:t>
             </w:r>
@@ -10001,9 +10049,7 @@
           <w:ilvl w:val="0"/>
           <w:numId w:val="6"/>
         </w:numPr>
-        <w:rPr>
-          <w:rFonts w:ascii="Arial" w:hAnsi="Arial"/>
-        </w:rPr>
+        <w:rPr/>
       </w:pPr>
       <w:bookmarkStart w:id="25" w:name="__RefHeading___Toc742_2257247263"/>
       <w:bookmarkEnd w:id="25"/>
@@ -10011,7 +10057,7 @@
         <w:rPr>
           <w:rFonts w:ascii="Arial" w:hAnsi="Arial"/>
         </w:rPr>
-        <w:t>Anexo I: Código Fuente (TODO)</w:t>
+        <w:t>Anexo I: Código Fuente</w:t>
       </w:r>
     </w:p>
     <w:p>
@@ -10058,79 +10104,14 @@
           <w:szCs w:val="24"/>
           <w:lang w:val="es-ES" w:eastAsia="zh-CN" w:bidi="hi-IN"/>
         </w:rPr>
-        <w:t>El presente informe, e</w:t>
-      </w:r>
-      <w:r>
-        <w:rPr>
-          <w:rFonts w:eastAsia="SimSun" w:cs="Arial"/>
-          <w:b w:val="false"/>
-          <w:bCs w:val="false"/>
-          <w:color w:val="auto"/>
-          <w:kern w:val="2"/>
-          <w:sz w:val="24"/>
-          <w:szCs w:val="24"/>
-          <w:lang w:val="es-ES" w:eastAsia="zh-CN" w:bidi="hi-IN"/>
-        </w:rPr>
-        <w:t xml:space="preserve">l código fuente </w:t>
-      </w:r>
-      <w:r>
-        <w:rPr>
-          <w:rFonts w:eastAsia="SimSun" w:cs="Arial"/>
-          <w:b w:val="false"/>
-          <w:bCs w:val="false"/>
-          <w:color w:val="auto"/>
-          <w:kern w:val="2"/>
-          <w:sz w:val="24"/>
-          <w:szCs w:val="24"/>
-          <w:lang w:val="es-ES" w:eastAsia="zh-CN" w:bidi="hi-IN"/>
-        </w:rPr>
-        <w:t>utilizado en los scripts, los dataframes, las capturas de pantalla,</w:t>
-      </w:r>
-      <w:r>
-        <w:rPr>
-          <w:rFonts w:eastAsia="SimSun" w:cs="Arial"/>
-          <w:b w:val="false"/>
-          <w:bCs w:val="false"/>
-          <w:color w:val="auto"/>
-          <w:kern w:val="2"/>
-          <w:sz w:val="24"/>
-          <w:szCs w:val="24"/>
-          <w:lang w:val="es-ES" w:eastAsia="zh-CN" w:bidi="hi-IN"/>
-        </w:rPr>
-        <w:t xml:space="preserve"> </w:t>
-      </w:r>
-      <w:r>
-        <w:rPr>
-          <w:rFonts w:eastAsia="SimSun" w:cs="Arial"/>
-          <w:b w:val="false"/>
-          <w:bCs w:val="false"/>
-          <w:color w:val="auto"/>
-          <w:kern w:val="2"/>
-          <w:sz w:val="24"/>
-          <w:szCs w:val="24"/>
-          <w:lang w:val="es-ES" w:eastAsia="zh-CN" w:bidi="hi-IN"/>
-        </w:rPr>
-        <w:t xml:space="preserve">y otros recursos varios, están </w:t>
-      </w:r>
-      <w:r>
-        <w:rPr>
-          <w:rFonts w:eastAsia="SimSun" w:cs="Arial"/>
-          <w:b w:val="false"/>
-          <w:bCs w:val="false"/>
-          <w:color w:val="auto"/>
-          <w:kern w:val="2"/>
-          <w:sz w:val="24"/>
-          <w:szCs w:val="24"/>
-          <w:lang w:val="es-ES" w:eastAsia="zh-CN" w:bidi="hi-IN"/>
-        </w:rPr>
-        <w:t>disponibles para su consulta en el siguiente GitHub:</w:t>
+        <w:t>El presente informe, el código fuente utilizado en los scripts, los dataframes, las capturas de pantalla, y otros recursos varios, están disponibles para su consulta en el siguiente GitHub:</w:t>
         <w:br/>
         <w:br/>
       </w:r>
       <w:hyperlink r:id="rId36">
         <w:r>
           <w:rPr>
-            <w:rStyle w:val="InternetLink"/>
+            <w:rStyle w:val="VisitedInternetLink"/>
             <w:rFonts w:eastAsia="SimSun" w:cs="Arial"/>
             <w:b w:val="false"/>
             <w:bCs w:val="false"/>
@@ -10272,7 +10253,7 @@
           <mc:Choice Requires="wps">
             <w:drawing>
               <wp:inline distT="0" distB="0" distL="0" distR="0">
-                <wp:extent cx="6636385" cy="555625"/>
+                <wp:extent cx="6637655" cy="556895"/>
                 <wp:effectExtent l="0" t="0" r="0" b="0"/>
                 <wp:docPr id="29" name=""/>
                 <a:graphic xmlns:a="http://schemas.openxmlformats.org/drawingml/2006/main">
@@ -10282,7 +10263,7 @@
                       <wps:spPr>
                         <a:xfrm>
                           <a:off x="0" y="0"/>
-                          <a:ext cx="6635880" cy="555120"/>
+                          <a:ext cx="6636960" cy="556200"/>
                         </a:xfrm>
                         <a:prstGeom prst="rect">
                           <a:avLst/>
@@ -10426,7 +10407,7 @@
           </mc:Choice>
           <mc:Fallback>
             <w:pict>
-              <v:rect id="shape_0" fillcolor="#eeeeee" stroked="t" style="position:absolute;margin-left:0pt;margin-top:-43.75pt;width:522.45pt;height:43.65pt;mso-position-vertical:top">
+              <v:rect id="shape_0" fillcolor="#eeeeee" stroked="t" style="position:absolute;margin-left:0pt;margin-top:-43.85pt;width:522.55pt;height:43.75pt;mso-position-vertical:top">
                 <w10:wrap type="square"/>
                 <v:fill o:detectmouseclick="t" type="solid" color2="#111111"/>
                 <v:stroke color="#eeeeee" joinstyle="round" endcap="flat"/>
@@ -10656,7 +10637,7 @@
           <mc:Choice Requires="wps">
             <w:drawing>
               <wp:inline distT="0" distB="0" distL="0" distR="0">
-                <wp:extent cx="6636385" cy="581660"/>
+                <wp:extent cx="6637655" cy="582930"/>
                 <wp:effectExtent l="0" t="0" r="0" b="0"/>
                 <wp:docPr id="31" name=""/>
                 <a:graphic xmlns:a="http://schemas.openxmlformats.org/drawingml/2006/main">
@@ -10666,7 +10647,7 @@
                       <wps:spPr>
                         <a:xfrm>
                           <a:off x="0" y="0"/>
-                          <a:ext cx="6635880" cy="581040"/>
+                          <a:ext cx="6636960" cy="582120"/>
                         </a:xfrm>
                         <a:prstGeom prst="rect">
                           <a:avLst/>
@@ -10932,7 +10913,7 @@
           </mc:Choice>
           <mc:Fallback>
             <w:pict>
-              <v:rect id="shape_0" fillcolor="#eeeeee" stroked="t" style="position:absolute;margin-left:0pt;margin-top:-45.8pt;width:522.45pt;height:45.7pt;mso-position-vertical:top">
+              <v:rect id="shape_0" fillcolor="#eeeeee" stroked="t" style="position:absolute;margin-left:0pt;margin-top:-45.9pt;width:522.55pt;height:45.8pt;mso-position-vertical:top">
                 <w10:wrap type="square"/>
                 <v:fill o:detectmouseclick="t" type="solid" color2="#111111"/>
                 <v:stroke color="#eeeeee" joinstyle="round" endcap="flat"/>
@@ -11605,7 +11586,7 @@
           <mc:Choice Requires="wps">
             <w:drawing>
               <wp:inline distT="0" distB="0" distL="0" distR="0">
-                <wp:extent cx="6636385" cy="1739265"/>
+                <wp:extent cx="6637655" cy="1740535"/>
                 <wp:effectExtent l="0" t="0" r="0" b="0"/>
                 <wp:docPr id="34" name=""/>
                 <a:graphic xmlns:a="http://schemas.openxmlformats.org/drawingml/2006/main">
@@ -11615,7 +11596,7 @@
                       <wps:spPr>
                         <a:xfrm>
                           <a:off x="0" y="0"/>
-                          <a:ext cx="6635880" cy="1738800"/>
+                          <a:ext cx="6636960" cy="1739880"/>
                         </a:xfrm>
                         <a:prstGeom prst="rect">
                           <a:avLst/>
@@ -12227,7 +12208,7 @@
           </mc:Choice>
           <mc:Fallback>
             <w:pict>
-              <v:rect id="shape_0" fillcolor="#eeeeee" stroked="t" style="position:absolute;margin-left:0pt;margin-top:-136.95pt;width:522.45pt;height:136.85pt;mso-position-vertical:top">
+              <v:rect id="shape_0" fillcolor="#eeeeee" stroked="t" style="position:absolute;margin-left:0pt;margin-top:-137.05pt;width:522.55pt;height:136.95pt;mso-position-vertical:top">
                 <w10:wrap type="square"/>
                 <v:fill o:detectmouseclick="t" type="solid" color2="#111111"/>
                 <v:stroke color="#eeeeee" joinstyle="round" endcap="flat"/>
@@ -13563,7 +13544,7 @@
           <mc:Choice Requires="wps">
             <w:drawing>
               <wp:inline distT="0" distB="0" distL="0" distR="0">
-                <wp:extent cx="6636385" cy="2236470"/>
+                <wp:extent cx="6637655" cy="2237740"/>
                 <wp:effectExtent l="0" t="0" r="0" b="0"/>
                 <wp:docPr id="38" name=""/>
                 <a:graphic xmlns:a="http://schemas.openxmlformats.org/drawingml/2006/main">
@@ -13573,7 +13554,7 @@
                       <wps:spPr>
                         <a:xfrm>
                           <a:off x="0" y="0"/>
-                          <a:ext cx="6635880" cy="2235960"/>
+                          <a:ext cx="6636960" cy="2237040"/>
                         </a:xfrm>
                         <a:prstGeom prst="rect">
                           <a:avLst/>
@@ -14435,7 +14416,7 @@
           </mc:Choice>
           <mc:Fallback>
             <w:pict>
-              <v:rect id="shape_0" fillcolor="#eeeeee" stroked="t" style="position:absolute;margin-left:0pt;margin-top:-176.1pt;width:522.45pt;height:176pt;mso-position-vertical:top">
+              <v:rect id="shape_0" fillcolor="#eeeeee" stroked="t" style="position:absolute;margin-left:0pt;margin-top:-176.2pt;width:522.55pt;height:176.1pt;mso-position-vertical:top">
                 <w10:wrap type="square"/>
                 <v:fill o:detectmouseclick="t" type="solid" color2="#111111"/>
                 <v:stroke color="#eeeeee" joinstyle="round" endcap="flat"/>
@@ -16585,7 +16566,7 @@
           <mc:Choice Requires="wps">
             <w:drawing>
               <wp:inline distT="0" distB="0" distL="0" distR="0">
-                <wp:extent cx="6636385" cy="581025"/>
+                <wp:extent cx="6637655" cy="582295"/>
                 <wp:effectExtent l="0" t="0" r="0" b="0"/>
                 <wp:docPr id="44" name=""/>
                 <a:graphic xmlns:a="http://schemas.openxmlformats.org/drawingml/2006/main">
@@ -16595,7 +16576,7 @@
                       <wps:spPr>
                         <a:xfrm>
                           <a:off x="0" y="0"/>
-                          <a:ext cx="6635880" cy="580320"/>
+                          <a:ext cx="6636960" cy="581760"/>
                         </a:xfrm>
                         <a:prstGeom prst="rect">
                           <a:avLst/>
@@ -16739,7 +16720,7 @@
           </mc:Choice>
           <mc:Fallback>
             <w:pict>
-              <v:rect id="shape_0" fillcolor="#eeeeee" stroked="t" style="position:absolute;margin-left:0pt;margin-top:-45.75pt;width:522.45pt;height:45.65pt;mso-position-vertical:top">
+              <v:rect id="shape_0" fillcolor="#eeeeee" stroked="t" style="position:absolute;margin-left:0pt;margin-top:-45.85pt;width:522.55pt;height:45.75pt;mso-position-vertical:top">
                 <w10:wrap type="square"/>
                 <v:fill o:detectmouseclick="t" type="solid" color2="#111111"/>
                 <v:stroke color="#eeeeee" joinstyle="round" endcap="flat"/>
@@ -17009,7 +16990,7 @@
           <mc:Choice Requires="wps">
             <w:drawing>
               <wp:inline distT="0" distB="0" distL="0" distR="0">
-                <wp:extent cx="6636385" cy="589280"/>
+                <wp:extent cx="6637655" cy="590550"/>
                 <wp:effectExtent l="0" t="0" r="0" b="0"/>
                 <wp:docPr id="46" name=""/>
                 <a:graphic xmlns:a="http://schemas.openxmlformats.org/drawingml/2006/main">
@@ -17019,7 +17000,7 @@
                       <wps:spPr>
                         <a:xfrm>
                           <a:off x="0" y="0"/>
-                          <a:ext cx="6635880" cy="588600"/>
+                          <a:ext cx="6636960" cy="590040"/>
                         </a:xfrm>
                         <a:prstGeom prst="rect">
                           <a:avLst/>
@@ -17287,7 +17268,7 @@
           </mc:Choice>
           <mc:Fallback>
             <w:pict>
-              <v:rect id="shape_0" fillcolor="#eeeeee" stroked="t" style="position:absolute;margin-left:0pt;margin-top:-46.4pt;width:522.45pt;height:46.3pt;mso-position-vertical:top">
+              <v:rect id="shape_0" fillcolor="#eeeeee" stroked="t" style="position:absolute;margin-left:0pt;margin-top:-46.5pt;width:522.55pt;height:46.4pt;mso-position-vertical:top">
                 <w10:wrap type="square"/>
                 <v:fill o:detectmouseclick="t" type="solid" color2="#111111"/>
                 <v:stroke color="#eeeeee" joinstyle="round" endcap="flat"/>

</xml_diff>